<commit_message>
FIm da proposta comercial e Apresentação do Pitch
</commit_message>
<xml_diff>
--- a/2020-09-04 - aula03 preparacao da proposta comercial/2020-09-04-modelo_de_proposta_comercial.docx
+++ b/2020-09-04 - aula03 preparacao da proposta comercial/2020-09-04-modelo_de_proposta_comercial.docx
@@ -143,7 +143,27 @@
           <w:color w:val="000000" w:themeColor="text1"/>
           <w:shd w:val="clear" w:color="auto" w:fill="FFFFFF"/>
         </w:rPr>
-        <w:t>Nos dias atuais, com o aumento dos impostos e problemas que o país vem enfrentando, está cada vez mais comum a compra de mercadorias em lugares distantes de onde se mora, sendo muitas vezes em outro país. Mas isso faz com que seja necessário a busca/entrega da mesma de alguma forma.</w:t>
+        <w:t xml:space="preserve">Nos dias atuais, com o aumento dos impostos e problemas que o país vem enfrentando, está cada vez mais comum a compra de mercadorias em lugares distantes de onde se mora, sendo muitas vezes em outro país. Mas isso faz com que seja necessário a busca/entrega </w:t>
+      </w:r>
+      <w:proofErr w:type="gramStart"/>
+      <w:r>
+        <w:rPr>
+          <w:rFonts w:cs="Calibri"/>
+          <w:bCs/>
+          <w:color w:val="000000" w:themeColor="text1"/>
+          <w:shd w:val="clear" w:color="auto" w:fill="FFFFFF"/>
+        </w:rPr>
+        <w:t>da mesma</w:t>
+      </w:r>
+      <w:proofErr w:type="gramEnd"/>
+      <w:r>
+        <w:rPr>
+          <w:rFonts w:cs="Calibri"/>
+          <w:bCs/>
+          <w:color w:val="000000" w:themeColor="text1"/>
+          <w:shd w:val="clear" w:color="auto" w:fill="FFFFFF"/>
+        </w:rPr>
+        <w:t xml:space="preserve"> de alguma forma.</w:t>
       </w:r>
     </w:p>
     <w:p>
@@ -186,7 +206,27 @@
           <w:color w:val="000000" w:themeColor="text1"/>
           <w:shd w:val="clear" w:color="auto" w:fill="FFFFFF"/>
         </w:rPr>
-        <w:t>A demora evidente de se receber algo, dada a demora pra passar pela alfandega (</w:t>
+        <w:t xml:space="preserve">A demora evidente de se receber algo, dada a demora </w:t>
+      </w:r>
+      <w:proofErr w:type="gramStart"/>
+      <w:r>
+        <w:rPr>
+          <w:rFonts w:cs="Calibri"/>
+          <w:bCs/>
+          <w:color w:val="000000" w:themeColor="text1"/>
+          <w:shd w:val="clear" w:color="auto" w:fill="FFFFFF"/>
+        </w:rPr>
+        <w:t>pra</w:t>
+      </w:r>
+      <w:proofErr w:type="gramEnd"/>
+      <w:r>
+        <w:rPr>
+          <w:rFonts w:cs="Calibri"/>
+          <w:bCs/>
+          <w:color w:val="000000" w:themeColor="text1"/>
+          <w:shd w:val="clear" w:color="auto" w:fill="FFFFFF"/>
+        </w:rPr>
+        <w:t xml:space="preserve"> passar pela alfandega (</w:t>
       </w:r>
       <w:r>
         <w:rPr>
@@ -315,13 +355,27 @@
         <w:rPr>
           <w:i/>
         </w:rPr>
-        <w:t>Quer economizar de verdade na sua importação?</w:t>
-      </w:r>
+        <w:t xml:space="preserve">Quer economizar de verdade na sua </w:t>
+      </w:r>
+      <w:proofErr w:type="gramStart"/>
       <w:r>
         <w:rPr>
           <w:i/>
         </w:rPr>
-        <w:t xml:space="preserve">: </w:t>
+        <w:t>importação?</w:t>
+      </w:r>
+      <w:r>
+        <w:rPr>
+          <w:i/>
+        </w:rPr>
+        <w:t>:</w:t>
+      </w:r>
+      <w:proofErr w:type="gramEnd"/>
+      <w:r>
+        <w:rPr>
+          <w:i/>
+        </w:rPr>
+        <w:t xml:space="preserve"> </w:t>
       </w:r>
       <w:r>
         <w:rPr>
@@ -591,6 +645,7 @@
         </w:rPr>
         <w:t xml:space="preserve">Para o desenvolvimento do sistema será utilizado a linguagem de programação </w:t>
       </w:r>
+      <w:proofErr w:type="spellStart"/>
       <w:r>
         <w:rPr>
           <w:i/>
@@ -598,6 +653,7 @@
         </w:rPr>
         <w:t>JavaScript</w:t>
       </w:r>
+      <w:proofErr w:type="spellEnd"/>
       <w:r>
         <w:rPr>
           <w:i/>
@@ -605,6 +661,7 @@
         </w:rPr>
         <w:t xml:space="preserve"> com </w:t>
       </w:r>
+      <w:proofErr w:type="spellStart"/>
       <w:r>
         <w:rPr>
           <w:i/>
@@ -612,6 +669,7 @@
         </w:rPr>
         <w:t>NodeJs</w:t>
       </w:r>
+      <w:proofErr w:type="spellEnd"/>
       <w:r>
         <w:rPr>
           <w:i/>
@@ -624,29 +682,48 @@
           <w:i/>
           <w:lang w:eastAsia="pt-BR"/>
         </w:rPr>
-        <w:t xml:space="preserve"> React</w:t>
-      </w:r>
+        <w:t xml:space="preserve"> </w:t>
+      </w:r>
+      <w:proofErr w:type="spellStart"/>
       <w:r>
         <w:rPr>
           <w:i/>
           <w:lang w:eastAsia="pt-BR"/>
         </w:rPr>
+        <w:t>React</w:t>
+      </w:r>
+      <w:proofErr w:type="spellEnd"/>
+      <w:r>
+        <w:rPr>
+          <w:i/>
+          <w:lang w:eastAsia="pt-BR"/>
+        </w:rPr>
         <w:t xml:space="preserve">. Com o banco de dados utilizando o </w:t>
       </w:r>
+      <w:proofErr w:type="spellStart"/>
       <w:r>
         <w:rPr>
           <w:i/>
           <w:lang w:eastAsia="pt-BR"/>
         </w:rPr>
-        <w:t xml:space="preserve">MongoDB e </w:t>
-      </w:r>
+        <w:t>MongoDB</w:t>
+      </w:r>
+      <w:proofErr w:type="spellEnd"/>
       <w:r>
         <w:rPr>
           <w:i/>
           <w:lang w:eastAsia="pt-BR"/>
         </w:rPr>
+        <w:t xml:space="preserve"> e </w:t>
+      </w:r>
+      <w:r>
+        <w:rPr>
+          <w:i/>
+          <w:lang w:eastAsia="pt-BR"/>
+        </w:rPr>
         <w:t xml:space="preserve">o serviço </w:t>
       </w:r>
+      <w:proofErr w:type="spellStart"/>
       <w:r>
         <w:rPr>
           <w:i/>
@@ -654,6 +731,7 @@
         </w:rPr>
         <w:t>Vercel</w:t>
       </w:r>
+      <w:proofErr w:type="spellEnd"/>
       <w:r>
         <w:rPr>
           <w:i/>
@@ -709,8 +787,84 @@
         <w:rPr>
           <w:lang w:eastAsia="pt-BR"/>
         </w:rPr>
-        <w:t>A linguagem javascript e MongoDB foram escolhidos pela sua facilidade de trabalho e aprendizado fácil. Vercel foi uma tecnologia escolhida por ser algo acessível, dado que é uma ferramenta grátis. E React pela sua robustez de seu framework.</w:t>
-      </w:r>
+        <w:t xml:space="preserve">A linguagem </w:t>
+      </w:r>
+      <w:proofErr w:type="spellStart"/>
+      <w:r>
+        <w:rPr>
+          <w:lang w:eastAsia="pt-BR"/>
+        </w:rPr>
+        <w:t>javascript</w:t>
+      </w:r>
+      <w:proofErr w:type="spellEnd"/>
+      <w:r>
+        <w:rPr>
+          <w:lang w:eastAsia="pt-BR"/>
+        </w:rPr>
+        <w:t xml:space="preserve"> e </w:t>
+      </w:r>
+      <w:proofErr w:type="spellStart"/>
+      <w:r>
+        <w:rPr>
+          <w:lang w:eastAsia="pt-BR"/>
+        </w:rPr>
+        <w:t>MongoDB</w:t>
+      </w:r>
+      <w:proofErr w:type="spellEnd"/>
+      <w:r>
+        <w:rPr>
+          <w:lang w:eastAsia="pt-BR"/>
+        </w:rPr>
+        <w:t xml:space="preserve"> foram escolhidos pela sua facilidade de trabalho e aprendizado fácil. </w:t>
+      </w:r>
+      <w:proofErr w:type="spellStart"/>
+      <w:r>
+        <w:rPr>
+          <w:lang w:eastAsia="pt-BR"/>
+        </w:rPr>
+        <w:t>Vercel</w:t>
+      </w:r>
+      <w:proofErr w:type="spellEnd"/>
+      <w:r>
+        <w:rPr>
+          <w:lang w:eastAsia="pt-BR"/>
+        </w:rPr>
+        <w:t xml:space="preserve"> foi uma tecnologia escolhida por ser algo acessível, dado que é uma ferramenta grátis. E </w:t>
+      </w:r>
+      <w:proofErr w:type="spellStart"/>
+      <w:r>
+        <w:rPr>
+          <w:lang w:eastAsia="pt-BR"/>
+        </w:rPr>
+        <w:t>React</w:t>
+      </w:r>
+      <w:proofErr w:type="spellEnd"/>
+      <w:r>
+        <w:rPr>
+          <w:lang w:eastAsia="pt-BR"/>
+        </w:rPr>
+        <w:t xml:space="preserve"> pela sua robustez de seu framework.</w:t>
+      </w:r>
+    </w:p>
+    <w:p>
+      <w:pPr>
+        <w:shd w:val="clear" w:color="auto" w:fill="FFFFFF"/>
+        <w:spacing w:after="0" w:line="360" w:lineRule="auto"/>
+        <w:jc w:val="both"/>
+        <w:rPr>
+          <w:lang w:eastAsia="pt-BR"/>
+        </w:rPr>
+      </w:pPr>
+    </w:p>
+    <w:p>
+      <w:pPr>
+        <w:shd w:val="clear" w:color="auto" w:fill="FFFFFF"/>
+        <w:spacing w:after="0" w:line="360" w:lineRule="auto"/>
+        <w:jc w:val="both"/>
+        <w:rPr>
+          <w:lang w:eastAsia="pt-BR"/>
+        </w:rPr>
+      </w:pPr>
     </w:p>
     <w:p>
       <w:pPr>
@@ -739,6 +893,7 @@
         <w:rPr>
           <w:b w:val="0"/>
         </w:rPr>
+        <w:lastRenderedPageBreak/>
         <w:t>Requisitos funcionais</w:t>
       </w:r>
     </w:p>
@@ -787,27 +942,69 @@
         </w:rPr>
         <w:t>destino, data de ida e data de volta)</w:t>
       </w:r>
+      <w:r>
+        <w:rPr>
+          <w:lang w:eastAsia="pt-BR"/>
+        </w:rPr>
+        <w:t>.</w:t>
+      </w:r>
     </w:p>
     <w:p>
       <w:pPr>
         <w:shd w:val="clear" w:color="auto" w:fill="FFFFFF"/>
         <w:spacing w:after="0" w:line="360" w:lineRule="auto"/>
         <w:jc w:val="both"/>
-        <w:rPr>
-          <w:lang w:eastAsia="pt-BR"/>
-        </w:rPr>
-      </w:pPr>
-      <w:r>
-        <w:rPr>
-          <w:lang w:eastAsia="pt-BR"/>
-        </w:rPr>
-        <w:t>RF02 - O sistema deve permitir requisitar busca de uma compra realizada no local</w:t>
-      </w:r>
-      <w:r>
-        <w:rPr>
-          <w:lang w:eastAsia="pt-BR"/>
-        </w:rPr>
-        <w:t xml:space="preserve"> de uma das viagens</w:t>
+      </w:pPr>
+      <w:r>
+        <w:rPr>
+          <w:lang w:eastAsia="pt-BR"/>
+        </w:rPr>
+        <w:t>RF0</w:t>
+      </w:r>
+      <w:r>
+        <w:rPr>
+          <w:lang w:eastAsia="pt-BR"/>
+        </w:rPr>
+        <w:t>2</w:t>
+      </w:r>
+      <w:r>
+        <w:rPr>
+          <w:lang w:eastAsia="pt-BR"/>
+        </w:rPr>
+        <w:t xml:space="preserve"> - </w:t>
+      </w:r>
+      <w:r>
+        <w:rPr>
+          <w:lang w:eastAsia="pt-BR"/>
+        </w:rPr>
+        <w:t xml:space="preserve">O sistema deve manter um registro avaliação da busca da </w:t>
+      </w:r>
+      <w:r>
+        <w:rPr>
+          <w:lang w:eastAsia="pt-BR"/>
+        </w:rPr>
+        <w:t>mercadoria (</w:t>
+      </w:r>
+      <w:r>
+        <w:rPr>
+          <w:lang w:eastAsia="pt-BR"/>
+        </w:rPr>
+        <w:t xml:space="preserve">entregue ou não </w:t>
+      </w:r>
+      <w:r>
+        <w:rPr>
+          <w:lang w:eastAsia="pt-BR"/>
+        </w:rPr>
+        <w:t>juntamente do</w:t>
+      </w:r>
+      <w:r>
+        <w:rPr>
+          <w:lang w:eastAsia="pt-BR"/>
+        </w:rPr>
+        <w:t xml:space="preserve"> seu estado)</w:t>
+      </w:r>
+      <w:r>
+        <w:t>.</w:t>
       </w:r>
     </w:p>
     <w:p>
@@ -817,44 +1014,72 @@
         <w:jc w:val="both"/>
       </w:pPr>
       <w:r>
-        <w:rPr>
-          <w:lang w:eastAsia="pt-BR"/>
-        </w:rPr>
-        <w:lastRenderedPageBreak/>
-        <w:t xml:space="preserve">RF03 - </w:t>
-      </w:r>
-      <w:r>
-        <w:rPr>
-          <w:lang w:eastAsia="pt-BR"/>
-        </w:rPr>
-        <w:t xml:space="preserve">O sistema deve manter um registro avaliação da busca da </w:t>
-      </w:r>
-      <w:r>
-        <w:rPr>
-          <w:lang w:eastAsia="pt-BR"/>
-        </w:rPr>
-        <w:t>mercadoria (</w:t>
-      </w:r>
-      <w:r>
-        <w:rPr>
-          <w:lang w:eastAsia="pt-BR"/>
-        </w:rPr>
-        <w:t xml:space="preserve">entregue ou não </w:t>
-      </w:r>
-      <w:r>
-        <w:rPr>
-          <w:lang w:eastAsia="pt-BR"/>
-        </w:rPr>
-        <w:t>juntamente do</w:t>
-      </w:r>
-      <w:r>
-        <w:rPr>
-          <w:lang w:eastAsia="pt-BR"/>
-        </w:rPr>
-        <w:t xml:space="preserve"> seu estado)</w:t>
+        <w:t>RF0</w:t>
+      </w:r>
+      <w:r>
+        <w:t>3</w:t>
       </w:r>
       <w:r>
         <w:t xml:space="preserve"> </w:t>
+      </w:r>
+      <w:r>
+        <w:t xml:space="preserve">- </w:t>
+      </w:r>
+      <w:r>
+        <w:t>O sistema deve manter v</w:t>
+      </w:r>
+      <w:r>
+        <w:t>iajantes</w:t>
+      </w:r>
+      <w:r>
+        <w:t xml:space="preserve"> (Nome, Local e Data).</w:t>
+      </w:r>
+    </w:p>
+    <w:p>
+      <w:pPr>
+        <w:shd w:val="clear" w:color="auto" w:fill="FFFFFF"/>
+        <w:spacing w:after="0" w:line="360" w:lineRule="auto"/>
+        <w:jc w:val="both"/>
+      </w:pPr>
+      <w:r>
+        <w:t>RF0</w:t>
+      </w:r>
+      <w:r>
+        <w:t>4</w:t>
+      </w:r>
+      <w:r>
+        <w:t xml:space="preserve"> </w:t>
+      </w:r>
+      <w:r>
+        <w:t xml:space="preserve">- </w:t>
+      </w:r>
+      <w:r>
+        <w:t>O sistema deve manter os c</w:t>
+      </w:r>
+      <w:r>
+        <w:t>ompradores</w:t>
+      </w:r>
+      <w:r>
+        <w:t xml:space="preserve"> (Nome, mercadoria, custo).</w:t>
+      </w:r>
+    </w:p>
+    <w:p>
+      <w:pPr>
+        <w:shd w:val="clear" w:color="auto" w:fill="FFFFFF"/>
+        <w:spacing w:after="0" w:line="360" w:lineRule="auto"/>
+        <w:jc w:val="both"/>
+        <w:rPr>
+          <w:lang w:eastAsia="pt-BR"/>
+        </w:rPr>
+      </w:pPr>
+      <w:r>
+        <w:t>RF05 – O sistema deve manter uma ferramenta “</w:t>
+      </w:r>
+      <w:r>
+        <w:t>Match</w:t>
+      </w:r>
+      <w:r>
+        <w:t>”, na qual deve proporcionar uma negociação entre comprador e viajante.</w:t>
       </w:r>
     </w:p>
     <w:p>
@@ -1014,17 +1239,28 @@
           <w:numId w:val="5"/>
         </w:numPr>
         <w:spacing w:after="60" w:line="600" w:lineRule="auto"/>
-      </w:pPr>
-      <w:r>
         <w:rPr>
           <w:b w:val="0"/>
         </w:rPr>
-        <w:t>(front end</w:t>
-      </w:r>
+      </w:pPr>
       <w:r>
         <w:rPr>
           <w:b w:val="0"/>
         </w:rPr>
+        <w:t xml:space="preserve">(front </w:t>
+      </w:r>
+      <w:proofErr w:type="spellStart"/>
+      <w:r>
+        <w:rPr>
+          <w:b w:val="0"/>
+        </w:rPr>
+        <w:t>end</w:t>
+      </w:r>
+      <w:proofErr w:type="spellEnd"/>
+      <w:r>
+        <w:rPr>
+          <w:b w:val="0"/>
+        </w:rPr>
         <w:t>/mobile</w:t>
       </w:r>
       <w:r>
@@ -1032,6 +1268,81 @@
           <w:b w:val="0"/>
         </w:rPr>
         <w:t>)</w:t>
+      </w:r>
+    </w:p>
+    <w:p>
+      <w:pPr>
+        <w:jc w:val="center"/>
+      </w:pPr>
+      <w:r>
+        <w:rPr>
+          <w:noProof/>
+        </w:rPr>
+        <w:drawing>
+          <wp:inline distT="0" distB="0" distL="0" distR="0" wp14:anchorId="6386811D" wp14:editId="06E1196B">
+            <wp:extent cx="3810532" cy="2715004"/>
+            <wp:effectExtent l="133350" t="114300" r="152400" b="161925"/>
+            <wp:docPr id="1" name="Imagem 1" descr="Uma imagem contendo texto, comida, cd, placar&#10;&#10;Descrição gerada automaticamente"/>
+            <wp:cNvGraphicFramePr>
+              <a:graphicFrameLocks xmlns:a="http://schemas.openxmlformats.org/drawingml/2006/main" noChangeAspect="1"/>
+            </wp:cNvGraphicFramePr>
+            <a:graphic xmlns:a="http://schemas.openxmlformats.org/drawingml/2006/main">
+              <a:graphicData uri="http://schemas.openxmlformats.org/drawingml/2006/picture">
+                <pic:pic xmlns:pic="http://schemas.openxmlformats.org/drawingml/2006/picture">
+                  <pic:nvPicPr>
+                    <pic:cNvPr id="1" name="Imagem 1" descr="Uma imagem contendo texto, comida, cd, placar&#10;&#10;Descrição gerada automaticamente"/>
+                    <pic:cNvPicPr/>
+                  </pic:nvPicPr>
+                  <pic:blipFill>
+                    <a:blip r:embed="rId9"/>
+                    <a:stretch>
+                      <a:fillRect/>
+                    </a:stretch>
+                  </pic:blipFill>
+                  <pic:spPr>
+                    <a:xfrm>
+                      <a:off x="0" y="0"/>
+                      <a:ext cx="3810532" cy="2715004"/>
+                    </a:xfrm>
+                    <a:prstGeom prst="rect">
+                      <a:avLst/>
+                    </a:prstGeom>
+                    <a:solidFill>
+                      <a:srgbClr val="FFFFFF">
+                        <a:shade val="85000"/>
+                      </a:srgbClr>
+                    </a:solidFill>
+                    <a:ln w="88900" cap="sq">
+                      <a:solidFill>
+                        <a:srgbClr val="FFFFFF"/>
+                      </a:solidFill>
+                      <a:miter lim="800000"/>
+                    </a:ln>
+                    <a:effectLst>
+                      <a:outerShdw blurRad="55000" dist="18000" dir="5400000" algn="tl" rotWithShape="0">
+                        <a:srgbClr val="000000">
+                          <a:alpha val="40000"/>
+                        </a:srgbClr>
+                      </a:outerShdw>
+                    </a:effectLst>
+                    <a:scene3d>
+                      <a:camera prst="orthographicFront"/>
+                      <a:lightRig rig="twoPt" dir="t">
+                        <a:rot lat="0" lon="0" rev="7200000"/>
+                      </a:lightRig>
+                    </a:scene3d>
+                    <a:sp3d>
+                      <a:bevelT w="25400" h="19050"/>
+                      <a:contourClr>
+                        <a:srgbClr val="FFFFFF"/>
+                      </a:contourClr>
+                    </a:sp3d>
+                  </pic:spPr>
+                </pic:pic>
+              </a:graphicData>
+            </a:graphic>
+          </wp:inline>
+        </w:drawing>
       </w:r>
     </w:p>
     <w:p>
@@ -1056,6 +1367,7 @@
         <w:rPr>
           <w:b w:val="0"/>
         </w:rPr>
+        <w:lastRenderedPageBreak/>
         <w:t>Cronograma para execução do projeto</w:t>
       </w:r>
       <w:r>
@@ -1979,7 +2291,6 @@
                 <w:szCs w:val="28"/>
                 <w:lang w:eastAsia="pt-BR"/>
               </w:rPr>
-              <w:lastRenderedPageBreak/>
               <w:t>2020-10-23 - aula10 desenvolvimento do projeto</w:t>
             </w:r>
           </w:p>
@@ -2946,6 +3257,7 @@
                 <w:szCs w:val="28"/>
                 <w:lang w:eastAsia="pt-BR"/>
               </w:rPr>
+              <w:lastRenderedPageBreak/>
               <w:t> </w:t>
             </w:r>
           </w:p>
@@ -3030,7 +3342,33 @@
                 <w:szCs w:val="28"/>
                 <w:lang w:eastAsia="pt-BR"/>
               </w:rPr>
-              <w:t>2020-11-27 - aula15 Apresentação ao prof e produção vídeo</w:t>
+              <w:t xml:space="preserve">2020-11-27 - aula15 Apresentação ao </w:t>
+            </w:r>
+            <w:proofErr w:type="spellStart"/>
+            <w:r>
+              <w:rPr>
+                <w:rFonts w:eastAsia="Times New Roman" w:cs="Calibri"/>
+                <w:b/>
+                <w:bCs/>
+                <w:color w:val="000000"/>
+                <w:sz w:val="28"/>
+                <w:szCs w:val="28"/>
+                <w:lang w:eastAsia="pt-BR"/>
+              </w:rPr>
+              <w:t>prof</w:t>
+            </w:r>
+            <w:proofErr w:type="spellEnd"/>
+            <w:r>
+              <w:rPr>
+                <w:rFonts w:eastAsia="Times New Roman" w:cs="Calibri"/>
+                <w:b/>
+                <w:bCs/>
+                <w:color w:val="000000"/>
+                <w:sz w:val="28"/>
+                <w:szCs w:val="28"/>
+                <w:lang w:eastAsia="pt-BR"/>
+              </w:rPr>
+              <w:t xml:space="preserve"> e produção vídeo</w:t>
             </w:r>
           </w:p>
         </w:tc>
@@ -3633,7 +3971,7 @@
       <w:r>
         <w:rPr>
           <w:rFonts w:ascii="Calibri" w:hAnsi="Calibri" w:cs="Calibri"/>
-          <w:b/>
+          <w:bCs/>
           <w:sz w:val="22"/>
         </w:rPr>
         <w:t>S</w:t>
@@ -3641,7 +3979,7 @@
       <w:r>
         <w:rPr>
           <w:rFonts w:ascii="Calibri" w:hAnsi="Calibri" w:cs="Calibri"/>
-          <w:b/>
+          <w:bCs/>
           <w:sz w:val="22"/>
         </w:rPr>
         <w:t>ó estuda</w:t>
@@ -3649,7 +3987,7 @@
       <w:r>
         <w:rPr>
           <w:rFonts w:ascii="Calibri" w:hAnsi="Calibri" w:cs="Calibri"/>
-          <w:b/>
+          <w:bCs/>
           <w:sz w:val="22"/>
         </w:rPr>
         <w:t>.</w:t>
@@ -3671,6 +4009,7 @@
           <w:lang w:val="en-US"/>
         </w:rPr>
       </w:pPr>
+      <w:proofErr w:type="spellStart"/>
       <w:r>
         <w:rPr>
           <w:rFonts w:ascii="Calibri" w:hAnsi="Calibri" w:cs="Calibri"/>
@@ -3678,7 +4017,17 @@
           <w:sz w:val="22"/>
           <w:lang w:val="en-US"/>
         </w:rPr>
-        <w:t>Conhecimentos:</w:t>
+        <w:t>Conhecimentos</w:t>
+      </w:r>
+      <w:proofErr w:type="spellEnd"/>
+      <w:r>
+        <w:rPr>
+          <w:rFonts w:ascii="Calibri" w:hAnsi="Calibri" w:cs="Calibri"/>
+          <w:b/>
+          <w:sz w:val="22"/>
+          <w:lang w:val="en-US"/>
+        </w:rPr>
+        <w:t>:</w:t>
       </w:r>
       <w:r>
         <w:rPr>
@@ -3688,19 +4037,37 @@
         </w:rPr>
         <w:t xml:space="preserve"> </w:t>
       </w:r>
+      <w:proofErr w:type="spellStart"/>
       <w:r>
         <w:rPr>
           <w:rFonts w:ascii="Calibri" w:hAnsi="Calibri" w:cs="Calibri"/>
           <w:sz w:val="22"/>
         </w:rPr>
-        <w:t xml:space="preserve">java, </w:t>
-      </w:r>
+        <w:t>java</w:t>
+      </w:r>
+      <w:proofErr w:type="spellEnd"/>
       <w:r>
         <w:rPr>
           <w:rFonts w:ascii="Calibri" w:hAnsi="Calibri" w:cs="Calibri"/>
           <w:sz w:val="22"/>
         </w:rPr>
-        <w:t>genexus.</w:t>
+        <w:t xml:space="preserve">, </w:t>
+      </w:r>
+      <w:proofErr w:type="spellStart"/>
+      <w:r>
+        <w:rPr>
+          <w:rFonts w:ascii="Calibri" w:hAnsi="Calibri" w:cs="Calibri"/>
+          <w:sz w:val="22"/>
+        </w:rPr>
+        <w:t>genexus</w:t>
+      </w:r>
+      <w:proofErr w:type="spellEnd"/>
+      <w:r>
+        <w:rPr>
+          <w:rFonts w:ascii="Calibri" w:hAnsi="Calibri" w:cs="Calibri"/>
+          <w:sz w:val="22"/>
+        </w:rPr>
+        <w:t>.</w:t>
       </w:r>
       <w:bookmarkEnd w:id="2"/>
       <w:bookmarkEnd w:id="3"/>
@@ -3741,287 +4108,11 @@
           <w:noProof/>
           <w:lang w:eastAsia="pt-BR"/>
         </w:rPr>
-        <w:lastRenderedPageBreak/>
         <w:drawing>
           <wp:inline distT="0" distB="0" distL="0" distR="0" wp14:anchorId="6056C679" wp14:editId="3A2B9378">
             <wp:extent cx="2200275" cy="2054669"/>
             <wp:effectExtent l="0" t="0" r="0" b="3175"/>
             <wp:docPr id="8" name="Imagem 8"/>
-            <wp:cNvGraphicFramePr>
-              <a:graphicFrameLocks xmlns:a="http://schemas.openxmlformats.org/drawingml/2006/main" noChangeAspect="1"/>
-            </wp:cNvGraphicFramePr>
-            <a:graphic xmlns:a="http://schemas.openxmlformats.org/drawingml/2006/main">
-              <a:graphicData uri="http://schemas.openxmlformats.org/drawingml/2006/picture">
-                <pic:pic xmlns:pic="http://schemas.openxmlformats.org/drawingml/2006/picture">
-                  <pic:nvPicPr>
-                    <pic:cNvPr id="1" name=""/>
-                    <pic:cNvPicPr/>
-                  </pic:nvPicPr>
-                  <pic:blipFill>
-                    <a:blip r:embed="rId9"/>
-                    <a:stretch>
-                      <a:fillRect/>
-                    </a:stretch>
-                  </pic:blipFill>
-                  <pic:spPr>
-                    <a:xfrm>
-                      <a:off x="0" y="0"/>
-                      <a:ext cx="2281104" cy="2130149"/>
-                    </a:xfrm>
-                    <a:prstGeom prst="rect">
-                      <a:avLst/>
-                    </a:prstGeom>
-                  </pic:spPr>
-                </pic:pic>
-              </a:graphicData>
-            </a:graphic>
-          </wp:inline>
-        </w:drawing>
-      </w:r>
-    </w:p>
-    <w:p>
-      <w:pPr>
-        <w:pStyle w:val="PargrafodaLista"/>
-        <w:jc w:val="center"/>
-        <w:rPr>
-          <w:rFonts w:ascii="Arial Black" w:eastAsia="Adobe Gothic Std B" w:hAnsi="Arial Black" w:cs="MS Mincho"/>
-          <w:sz w:val="32"/>
-          <w:szCs w:val="32"/>
-        </w:rPr>
-      </w:pPr>
-      <w:r>
-        <w:rPr>
-          <w:rFonts w:ascii="Arial Black" w:eastAsia="Adobe Gothic Std B" w:hAnsi="Arial Black" w:cs="MS Mincho"/>
-          <w:sz w:val="32"/>
-          <w:szCs w:val="32"/>
-        </w:rPr>
-        <w:t xml:space="preserve">Equipe: </w:t>
-      </w:r>
-      <w:r>
-        <w:rPr>
-          <w:rFonts w:ascii="Arial Black" w:eastAsia="Adobe Gothic Std B" w:hAnsi="Arial Black" w:cs="MS Mincho"/>
-          <w:sz w:val="32"/>
-          <w:szCs w:val="32"/>
-        </w:rPr>
-        <w:t>X</w:t>
-      </w:r>
-    </w:p>
-    <w:p>
-      <w:pPr>
-        <w:spacing w:line="360" w:lineRule="auto"/>
-        <w:rPr>
-          <w:rFonts w:cs="Calibri"/>
-          <w:b/>
-          <w:u w:val="single"/>
-        </w:rPr>
-      </w:pPr>
-      <w:r>
-        <w:rPr>
-          <w:rFonts w:cs="Calibri"/>
-          <w:b/>
-          <w:u w:val="single"/>
-        </w:rPr>
-        <w:t>P</w:t>
-      </w:r>
-      <w:r>
-        <w:rPr>
-          <w:rFonts w:cs="Calibri"/>
-          <w:b/>
-          <w:u w:val="single"/>
-        </w:rPr>
-        <w:t>rogramador 2</w:t>
-      </w:r>
-    </w:p>
-    <w:p>
-      <w:pPr>
-        <w:pStyle w:val="PargrafodaLista"/>
-        <w:numPr>
-          <w:ilvl w:val="0"/>
-          <w:numId w:val="3"/>
-        </w:numPr>
-        <w:spacing w:line="360" w:lineRule="auto"/>
-        <w:jc w:val="both"/>
-        <w:rPr>
-          <w:rFonts w:ascii="Calibri" w:hAnsi="Calibri" w:cs="Calibri"/>
-          <w:b/>
-          <w:sz w:val="22"/>
-        </w:rPr>
-      </w:pPr>
-      <w:r>
-        <w:rPr>
-          <w:rFonts w:ascii="Calibri" w:hAnsi="Calibri" w:cs="Calibri"/>
-          <w:b/>
-          <w:sz w:val="22"/>
-        </w:rPr>
-        <w:t xml:space="preserve">Formação: </w:t>
-      </w:r>
-      <w:r>
-        <w:rPr>
-          <w:rFonts w:ascii="Calibri" w:hAnsi="Calibri" w:cs="Calibri"/>
-          <w:sz w:val="22"/>
-        </w:rPr>
-        <w:t xml:space="preserve">superior incompleto em </w:t>
-      </w:r>
-      <w:r>
-        <w:rPr>
-          <w:rFonts w:ascii="Calibri" w:hAnsi="Calibri" w:cs="Calibri"/>
-          <w:sz w:val="22"/>
-        </w:rPr>
-        <w:t>Bacharel em Ciências da Computação</w:t>
-      </w:r>
-      <w:r>
-        <w:rPr>
-          <w:rFonts w:ascii="Calibri" w:hAnsi="Calibri" w:cs="Calibri"/>
-          <w:sz w:val="22"/>
-        </w:rPr>
-        <w:t>;</w:t>
-      </w:r>
-    </w:p>
-    <w:p>
-      <w:pPr>
-        <w:pStyle w:val="PargrafodaLista"/>
-        <w:numPr>
-          <w:ilvl w:val="0"/>
-          <w:numId w:val="3"/>
-        </w:numPr>
-        <w:spacing w:line="360" w:lineRule="auto"/>
-        <w:jc w:val="both"/>
-        <w:rPr>
-          <w:rFonts w:ascii="Calibri" w:hAnsi="Calibri" w:cs="Calibri"/>
-          <w:bCs/>
-          <w:sz w:val="22"/>
-        </w:rPr>
-      </w:pPr>
-      <w:r>
-        <w:rPr>
-          <w:rFonts w:ascii="Calibri" w:hAnsi="Calibri" w:cs="Calibri"/>
-          <w:b/>
-          <w:sz w:val="22"/>
-        </w:rPr>
-        <w:t xml:space="preserve">Experiência: </w:t>
-      </w:r>
-      <w:r>
-        <w:rPr>
-          <w:rFonts w:ascii="Calibri" w:hAnsi="Calibri" w:cs="Calibri"/>
-          <w:bCs/>
-          <w:sz w:val="22"/>
-        </w:rPr>
-        <w:t>t</w:t>
-      </w:r>
-      <w:r>
-        <w:rPr>
-          <w:rFonts w:ascii="Calibri" w:hAnsi="Calibri" w:cs="Calibri"/>
-          <w:bCs/>
-          <w:sz w:val="22"/>
-        </w:rPr>
-        <w:t xml:space="preserve">rabalha na empresa </w:t>
-      </w:r>
-      <w:r>
-        <w:rPr>
-          <w:rFonts w:ascii="Calibri" w:hAnsi="Calibri" w:cs="Calibri"/>
-          <w:bCs/>
-          <w:sz w:val="22"/>
-        </w:rPr>
-        <w:t>Philips.</w:t>
-      </w:r>
-    </w:p>
-    <w:p>
-      <w:pPr>
-        <w:pStyle w:val="PargrafodaLista"/>
-        <w:numPr>
-          <w:ilvl w:val="0"/>
-          <w:numId w:val="3"/>
-        </w:numPr>
-        <w:spacing w:line="360" w:lineRule="auto"/>
-        <w:jc w:val="both"/>
-        <w:rPr>
-          <w:rFonts w:ascii="Calibri" w:hAnsi="Calibri" w:cs="Calibri"/>
-          <w:b/>
-          <w:sz w:val="22"/>
-          <w:lang w:val="en-US"/>
-        </w:rPr>
-      </w:pPr>
-      <w:r>
-        <w:rPr>
-          <w:rFonts w:ascii="Calibri" w:hAnsi="Calibri" w:cs="Calibri"/>
-          <w:b/>
-          <w:sz w:val="22"/>
-          <w:lang w:val="en-US"/>
-        </w:rPr>
-        <w:t>Conhecimentos:</w:t>
-      </w:r>
-      <w:r>
-        <w:rPr>
-          <w:rFonts w:ascii="Calibri" w:hAnsi="Calibri" w:cs="Calibri"/>
-          <w:sz w:val="22"/>
-          <w:lang w:val="en-US"/>
-        </w:rPr>
-        <w:t xml:space="preserve"> </w:t>
-      </w:r>
-      <w:r>
-        <w:rPr>
-          <w:rFonts w:ascii="Calibri" w:hAnsi="Calibri" w:cs="Calibri"/>
-          <w:sz w:val="22"/>
-          <w:lang w:val="en-US"/>
-        </w:rPr>
-        <w:t>J</w:t>
-      </w:r>
-      <w:r>
-        <w:rPr>
-          <w:rFonts w:ascii="Calibri" w:hAnsi="Calibri" w:cs="Calibri"/>
-          <w:sz w:val="22"/>
-        </w:rPr>
-        <w:t xml:space="preserve">ava, </w:t>
-      </w:r>
-      <w:r>
-        <w:rPr>
-          <w:rFonts w:ascii="Calibri" w:hAnsi="Calibri" w:cs="Calibri"/>
-          <w:sz w:val="22"/>
-        </w:rPr>
-        <w:t>Javascripit, OS Dev, C e C++.</w:t>
-      </w:r>
-    </w:p>
-    <w:p>
-      <w:pPr>
-        <w:pStyle w:val="PargrafodaLista"/>
-        <w:jc w:val="center"/>
-        <w:rPr>
-          <w:rFonts w:ascii="Arial Black" w:eastAsia="Adobe Gothic Std B" w:hAnsi="Arial Black" w:cs="MS Mincho"/>
-          <w:b/>
-          <w:sz w:val="32"/>
-          <w:szCs w:val="32"/>
-        </w:rPr>
-      </w:pPr>
-      <w:r>
-        <w:rPr>
-          <w:rFonts w:ascii="Arial Black" w:eastAsia="Adobe Gothic Std B" w:hAnsi="Arial Black"/>
-          <w:b/>
-          <w:sz w:val="32"/>
-          <w:szCs w:val="32"/>
-        </w:rPr>
-        <w:t>Rafael Froeschlin Filho</w:t>
-      </w:r>
-    </w:p>
-    <w:p>
-      <w:pPr>
-        <w:pStyle w:val="PargrafodaLista"/>
-        <w:jc w:val="center"/>
-        <w:rPr>
-          <w:rFonts w:ascii="Arial Black" w:eastAsia="Adobe Gothic Std B" w:hAnsi="Arial Black" w:cs="MS Mincho"/>
-          <w:sz w:val="32"/>
-          <w:szCs w:val="32"/>
-        </w:rPr>
-      </w:pPr>
-      <w:r>
-        <w:rPr>
-          <w:noProof/>
-          <w:lang w:eastAsia="pt-BR"/>
-        </w:rPr>
-        <w:drawing>
-          <wp:inline distT="0" distB="0" distL="0" distR="0" wp14:anchorId="246E3D2B" wp14:editId="59270E2F">
-            <wp:extent cx="2171700" cy="2290940"/>
-            <wp:effectExtent l="0" t="0" r="0" b="0"/>
-            <wp:docPr id="7" name="Imagem 7"/>
             <wp:cNvGraphicFramePr>
               <a:graphicFrameLocks xmlns:a="http://schemas.openxmlformats.org/drawingml/2006/main" noChangeAspect="1"/>
             </wp:cNvGraphicFramePr>
@@ -4041,6 +4132,327 @@
                   <pic:spPr>
                     <a:xfrm>
                       <a:off x="0" y="0"/>
+                      <a:ext cx="2281104" cy="2130149"/>
+                    </a:xfrm>
+                    <a:prstGeom prst="rect">
+                      <a:avLst/>
+                    </a:prstGeom>
+                  </pic:spPr>
+                </pic:pic>
+              </a:graphicData>
+            </a:graphic>
+          </wp:inline>
+        </w:drawing>
+      </w:r>
+    </w:p>
+    <w:p>
+      <w:pPr>
+        <w:pStyle w:val="PargrafodaLista"/>
+        <w:jc w:val="center"/>
+        <w:rPr>
+          <w:rFonts w:ascii="Arial Black" w:eastAsia="Adobe Gothic Std B" w:hAnsi="Arial Black" w:cs="MS Mincho"/>
+          <w:sz w:val="32"/>
+          <w:szCs w:val="32"/>
+        </w:rPr>
+      </w:pPr>
+      <w:r>
+        <w:rPr>
+          <w:rFonts w:ascii="Arial Black" w:eastAsia="Adobe Gothic Std B" w:hAnsi="Arial Black" w:cs="MS Mincho"/>
+          <w:sz w:val="32"/>
+          <w:szCs w:val="32"/>
+        </w:rPr>
+        <w:t xml:space="preserve">Equipe: </w:t>
+      </w:r>
+      <w:r>
+        <w:rPr>
+          <w:rFonts w:ascii="Arial Black" w:eastAsia="Adobe Gothic Std B" w:hAnsi="Arial Black" w:cs="MS Mincho"/>
+          <w:sz w:val="32"/>
+          <w:szCs w:val="32"/>
+        </w:rPr>
+        <w:t>X</w:t>
+      </w:r>
+    </w:p>
+    <w:p>
+      <w:pPr>
+        <w:spacing w:line="360" w:lineRule="auto"/>
+        <w:rPr>
+          <w:rFonts w:cs="Calibri"/>
+          <w:b/>
+          <w:u w:val="single"/>
+        </w:rPr>
+      </w:pPr>
+      <w:r>
+        <w:rPr>
+          <w:rFonts w:cs="Calibri"/>
+          <w:b/>
+          <w:u w:val="single"/>
+        </w:rPr>
+        <w:t>P</w:t>
+      </w:r>
+      <w:r>
+        <w:rPr>
+          <w:rFonts w:cs="Calibri"/>
+          <w:b/>
+          <w:u w:val="single"/>
+        </w:rPr>
+        <w:t>rogramador 2</w:t>
+      </w:r>
+    </w:p>
+    <w:p>
+      <w:pPr>
+        <w:pStyle w:val="PargrafodaLista"/>
+        <w:numPr>
+          <w:ilvl w:val="0"/>
+          <w:numId w:val="3"/>
+        </w:numPr>
+        <w:spacing w:line="360" w:lineRule="auto"/>
+        <w:jc w:val="both"/>
+        <w:rPr>
+          <w:rFonts w:ascii="Calibri" w:hAnsi="Calibri" w:cs="Calibri"/>
+          <w:b/>
+          <w:sz w:val="22"/>
+        </w:rPr>
+      </w:pPr>
+      <w:r>
+        <w:rPr>
+          <w:rFonts w:ascii="Calibri" w:hAnsi="Calibri" w:cs="Calibri"/>
+          <w:b/>
+          <w:sz w:val="22"/>
+        </w:rPr>
+        <w:t xml:space="preserve">Formação: </w:t>
+      </w:r>
+      <w:r>
+        <w:rPr>
+          <w:rFonts w:ascii="Calibri" w:hAnsi="Calibri" w:cs="Calibri"/>
+          <w:sz w:val="22"/>
+        </w:rPr>
+        <w:t xml:space="preserve">superior incompleto em </w:t>
+      </w:r>
+      <w:r>
+        <w:rPr>
+          <w:rFonts w:ascii="Calibri" w:hAnsi="Calibri" w:cs="Calibri"/>
+          <w:sz w:val="22"/>
+        </w:rPr>
+        <w:t>Bacharel em Ciências da Computação</w:t>
+      </w:r>
+      <w:r>
+        <w:rPr>
+          <w:rFonts w:ascii="Calibri" w:hAnsi="Calibri" w:cs="Calibri"/>
+          <w:sz w:val="22"/>
+        </w:rPr>
+        <w:t>;</w:t>
+      </w:r>
+    </w:p>
+    <w:p>
+      <w:pPr>
+        <w:pStyle w:val="PargrafodaLista"/>
+        <w:numPr>
+          <w:ilvl w:val="0"/>
+          <w:numId w:val="3"/>
+        </w:numPr>
+        <w:spacing w:line="360" w:lineRule="auto"/>
+        <w:jc w:val="both"/>
+        <w:rPr>
+          <w:rFonts w:ascii="Calibri" w:hAnsi="Calibri" w:cs="Calibri"/>
+          <w:bCs/>
+          <w:sz w:val="22"/>
+        </w:rPr>
+      </w:pPr>
+      <w:r>
+        <w:rPr>
+          <w:rFonts w:ascii="Calibri" w:hAnsi="Calibri" w:cs="Calibri"/>
+          <w:b/>
+          <w:sz w:val="22"/>
+        </w:rPr>
+        <w:t xml:space="preserve">Experiência: </w:t>
+      </w:r>
+      <w:r>
+        <w:rPr>
+          <w:rFonts w:ascii="Calibri" w:hAnsi="Calibri" w:cs="Calibri"/>
+          <w:bCs/>
+          <w:sz w:val="22"/>
+        </w:rPr>
+        <w:t>t</w:t>
+      </w:r>
+      <w:r>
+        <w:rPr>
+          <w:rFonts w:ascii="Calibri" w:hAnsi="Calibri" w:cs="Calibri"/>
+          <w:bCs/>
+          <w:sz w:val="22"/>
+        </w:rPr>
+        <w:t xml:space="preserve">rabalha na empresa </w:t>
+      </w:r>
+      <w:r>
+        <w:rPr>
+          <w:rFonts w:ascii="Calibri" w:hAnsi="Calibri" w:cs="Calibri"/>
+          <w:bCs/>
+          <w:sz w:val="22"/>
+        </w:rPr>
+        <w:t>Philips.</w:t>
+      </w:r>
+    </w:p>
+    <w:p>
+      <w:pPr>
+        <w:pStyle w:val="PargrafodaLista"/>
+        <w:numPr>
+          <w:ilvl w:val="0"/>
+          <w:numId w:val="3"/>
+        </w:numPr>
+        <w:spacing w:line="360" w:lineRule="auto"/>
+        <w:jc w:val="both"/>
+        <w:rPr>
+          <w:rFonts w:ascii="Calibri" w:hAnsi="Calibri" w:cs="Calibri"/>
+          <w:b/>
+          <w:sz w:val="22"/>
+          <w:lang w:val="en-US"/>
+        </w:rPr>
+      </w:pPr>
+      <w:proofErr w:type="spellStart"/>
+      <w:r>
+        <w:rPr>
+          <w:rFonts w:ascii="Calibri" w:hAnsi="Calibri" w:cs="Calibri"/>
+          <w:b/>
+          <w:sz w:val="22"/>
+          <w:lang w:val="en-US"/>
+        </w:rPr>
+        <w:t>Conhecimentos</w:t>
+      </w:r>
+      <w:proofErr w:type="spellEnd"/>
+      <w:r>
+        <w:rPr>
+          <w:rFonts w:ascii="Calibri" w:hAnsi="Calibri" w:cs="Calibri"/>
+          <w:b/>
+          <w:sz w:val="22"/>
+          <w:lang w:val="en-US"/>
+        </w:rPr>
+        <w:t>:</w:t>
+      </w:r>
+      <w:r>
+        <w:rPr>
+          <w:rFonts w:ascii="Calibri" w:hAnsi="Calibri" w:cs="Calibri"/>
+          <w:sz w:val="22"/>
+          <w:lang w:val="en-US"/>
+        </w:rPr>
+        <w:t xml:space="preserve"> </w:t>
+      </w:r>
+      <w:r>
+        <w:rPr>
+          <w:rFonts w:ascii="Calibri" w:hAnsi="Calibri" w:cs="Calibri"/>
+          <w:sz w:val="22"/>
+          <w:lang w:val="en-US"/>
+        </w:rPr>
+        <w:t>J</w:t>
+      </w:r>
+      <w:proofErr w:type="spellStart"/>
+      <w:r>
+        <w:rPr>
+          <w:rFonts w:ascii="Calibri" w:hAnsi="Calibri" w:cs="Calibri"/>
+          <w:sz w:val="22"/>
+        </w:rPr>
+        <w:t>ava</w:t>
+      </w:r>
+      <w:proofErr w:type="spellEnd"/>
+      <w:r>
+        <w:rPr>
+          <w:rFonts w:ascii="Calibri" w:hAnsi="Calibri" w:cs="Calibri"/>
+          <w:sz w:val="22"/>
+        </w:rPr>
+        <w:t xml:space="preserve">, </w:t>
+      </w:r>
+      <w:proofErr w:type="spellStart"/>
+      <w:r>
+        <w:rPr>
+          <w:rFonts w:ascii="Calibri" w:hAnsi="Calibri" w:cs="Calibri"/>
+          <w:sz w:val="22"/>
+        </w:rPr>
+        <w:t>Javascripit</w:t>
+      </w:r>
+      <w:proofErr w:type="spellEnd"/>
+      <w:r>
+        <w:rPr>
+          <w:rFonts w:ascii="Calibri" w:hAnsi="Calibri" w:cs="Calibri"/>
+          <w:sz w:val="22"/>
+        </w:rPr>
+        <w:t xml:space="preserve">, OS </w:t>
+      </w:r>
+      <w:proofErr w:type="spellStart"/>
+      <w:r>
+        <w:rPr>
+          <w:rFonts w:ascii="Calibri" w:hAnsi="Calibri" w:cs="Calibri"/>
+          <w:sz w:val="22"/>
+        </w:rPr>
+        <w:t>Dev</w:t>
+      </w:r>
+      <w:proofErr w:type="spellEnd"/>
+      <w:r>
+        <w:rPr>
+          <w:rFonts w:ascii="Calibri" w:hAnsi="Calibri" w:cs="Calibri"/>
+          <w:sz w:val="22"/>
+        </w:rPr>
+        <w:t>, C e C++.</w:t>
+      </w:r>
+    </w:p>
+    <w:p>
+      <w:pPr>
+        <w:pStyle w:val="PargrafodaLista"/>
+        <w:jc w:val="center"/>
+        <w:rPr>
+          <w:rFonts w:ascii="Arial Black" w:eastAsia="Adobe Gothic Std B" w:hAnsi="Arial Black" w:cs="MS Mincho"/>
+          <w:b/>
+          <w:sz w:val="32"/>
+          <w:szCs w:val="32"/>
+        </w:rPr>
+      </w:pPr>
+      <w:r>
+        <w:rPr>
+          <w:rFonts w:ascii="Arial Black" w:eastAsia="Adobe Gothic Std B" w:hAnsi="Arial Black"/>
+          <w:b/>
+          <w:sz w:val="32"/>
+          <w:szCs w:val="32"/>
+        </w:rPr>
+        <w:t>Rafael Froeschlin Filho</w:t>
+      </w:r>
+    </w:p>
+    <w:p>
+      <w:pPr>
+        <w:pStyle w:val="PargrafodaLista"/>
+        <w:jc w:val="center"/>
+        <w:rPr>
+          <w:rFonts w:ascii="Arial Black" w:eastAsia="Adobe Gothic Std B" w:hAnsi="Arial Black" w:cs="MS Mincho"/>
+          <w:sz w:val="32"/>
+          <w:szCs w:val="32"/>
+        </w:rPr>
+      </w:pPr>
+      <w:r>
+        <w:rPr>
+          <w:noProof/>
+          <w:lang w:eastAsia="pt-BR"/>
+        </w:rPr>
+        <w:lastRenderedPageBreak/>
+        <w:drawing>
+          <wp:inline distT="0" distB="0" distL="0" distR="0" wp14:anchorId="246E3D2B" wp14:editId="59270E2F">
+            <wp:extent cx="2171700" cy="2290940"/>
+            <wp:effectExtent l="0" t="0" r="0" b="0"/>
+            <wp:docPr id="7" name="Imagem 7"/>
+            <wp:cNvGraphicFramePr>
+              <a:graphicFrameLocks xmlns:a="http://schemas.openxmlformats.org/drawingml/2006/main" noChangeAspect="1"/>
+            </wp:cNvGraphicFramePr>
+            <a:graphic xmlns:a="http://schemas.openxmlformats.org/drawingml/2006/main">
+              <a:graphicData uri="http://schemas.openxmlformats.org/drawingml/2006/picture">
+                <pic:pic xmlns:pic="http://schemas.openxmlformats.org/drawingml/2006/picture">
+                  <pic:nvPicPr>
+                    <pic:cNvPr id="1" name=""/>
+                    <pic:cNvPicPr/>
+                  </pic:nvPicPr>
+                  <pic:blipFill>
+                    <a:blip r:embed="rId11"/>
+                    <a:stretch>
+                      <a:fillRect/>
+                    </a:stretch>
+                  </pic:blipFill>
+                  <pic:spPr>
+                    <a:xfrm>
+                      <a:off x="0" y="0"/>
                       <a:ext cx="2177258" cy="2296803"/>
                     </a:xfrm>
                     <a:prstGeom prst="rect">
@@ -4153,7 +4565,7 @@
     </w:p>
     <w:p/>
     <w:sectPr>
-      <w:headerReference w:type="default" r:id="rId11"/>
+      <w:headerReference w:type="default" r:id="rId12"/>
       <w:pgSz w:w="11906" w:h="16838"/>
       <w:pgMar w:top="1418" w:right="1418" w:bottom="1418" w:left="1418" w:header="851" w:footer="709" w:gutter="0"/>
       <w:cols w:space="708"/>
@@ -4333,15 +4745,46 @@
     <w:r>
       <w:t xml:space="preserve">Tecnologia: </w:t>
     </w:r>
+    <w:proofErr w:type="spellStart"/>
     <w:r>
-      <w:t>Javascript, NodeJS, React, MongoDB</w:t>
+      <w:t>Javascript</w:t>
     </w:r>
+    <w:proofErr w:type="spellEnd"/>
+    <w:r>
+      <w:t xml:space="preserve">, </w:t>
+    </w:r>
+    <w:proofErr w:type="spellStart"/>
+    <w:r>
+      <w:t>NodeJS</w:t>
+    </w:r>
+    <w:proofErr w:type="spellEnd"/>
+    <w:r>
+      <w:t xml:space="preserve">, </w:t>
+    </w:r>
+    <w:proofErr w:type="spellStart"/>
+    <w:r>
+      <w:t>React</w:t>
+    </w:r>
+    <w:proofErr w:type="spellEnd"/>
+    <w:r>
+      <w:t xml:space="preserve">, </w:t>
+    </w:r>
+    <w:proofErr w:type="spellStart"/>
+    <w:r>
+      <w:t>MongoDB</w:t>
+    </w:r>
+    <w:proofErr w:type="spellEnd"/>
     <w:r>
       <w:t xml:space="preserve"> e</w:t>
     </w:r>
     <w:r>
-      <w:t xml:space="preserve"> Vercel</w:t>
+      <w:t xml:space="preserve"> </w:t>
     </w:r>
+    <w:proofErr w:type="spellStart"/>
+    <w:r>
+      <w:t>Vercel</w:t>
+    </w:r>
+    <w:proofErr w:type="spellEnd"/>
   </w:p>
   <w:p>
     <w:pPr>

</xml_diff>